<commit_message>
Nhan xet bai tap ngay 8
</commit_message>
<xml_diff>
--- a/Day8_Javascript_jQuery/Bai_tap_ve_nha/Nhan_xet_bai_tap_ngay_8.docx
+++ b/Day8_Javascript_jQuery/Bai_tap_ve_nha/Nhan_xet_bai_tap_ngay_8.docx
@@ -502,19 +502,7 @@
               <w:rPr>
                 <w:rFonts w:cstheme="minorHAnsi"/>
               </w:rPr>
-              <w:t xml:space="preserve">Xử lý validate dữ liệu </w:t>
-            </w:r>
-            <w:r>
-              <w:rPr>
-                <w:rFonts w:cstheme="minorHAnsi"/>
-              </w:rPr>
-              <w:t xml:space="preserve">rất </w:t>
-            </w:r>
-            <w:r>
-              <w:rPr>
-                <w:rFonts w:cstheme="minorHAnsi"/>
-              </w:rPr>
-              <w:t>tốt</w:t>
+              <w:t>Xử lý validate dữ liệu rất tốt</w:t>
             </w:r>
           </w:p>
           <w:p>
@@ -542,19 +530,7 @@
               <w:rPr>
                 <w:rFonts w:cstheme="minorHAnsi"/>
               </w:rPr>
-              <w:t xml:space="preserve">+ Đáp ứng </w:t>
-            </w:r>
-            <w:r>
-              <w:rPr>
-                <w:rFonts w:cstheme="minorHAnsi"/>
-              </w:rPr>
-              <w:t xml:space="preserve">rất </w:t>
-            </w:r>
-            <w:r>
-              <w:rPr>
-                <w:rFonts w:cstheme="minorHAnsi"/>
-              </w:rPr>
-              <w:t>tốt về mặt chức năng</w:t>
+              <w:t>+ Đáp ứng rất tốt về mặt chức năng</w:t>
             </w:r>
           </w:p>
           <w:p>
@@ -865,13 +841,7 @@
               <w:rPr>
                 <w:rFonts w:cstheme="minorHAnsi"/>
               </w:rPr>
-              <w:t xml:space="preserve">+ Xử lý validate các bài tập </w:t>
-            </w:r>
-            <w:r>
-              <w:rPr>
-                <w:rFonts w:cstheme="minorHAnsi"/>
-              </w:rPr>
-              <w:t>tốt</w:t>
+              <w:t>+ Xử lý validate các bài tập tốt</w:t>
             </w:r>
           </w:p>
           <w:p>
@@ -899,13 +869,7 @@
               <w:rPr>
                 <w:rFonts w:cstheme="minorHAnsi"/>
               </w:rPr>
-              <w:t xml:space="preserve">+ </w:t>
-            </w:r>
-            <w:r>
-              <w:rPr>
-                <w:rFonts w:cstheme="minorHAnsi"/>
-              </w:rPr>
-              <w:t>Đáp ứng rất tốt về mặt chức năng</w:t>
+              <w:t>+ Đáp ứng rất tốt về mặt chức năng</w:t>
             </w:r>
           </w:p>
         </w:tc>
@@ -1425,24 +1389,134 @@
               </w:rPr>
               <w:t>+ Cần hoàn thiện các bài tập còn lại</w:t>
             </w:r>
+          </w:p>
+        </w:tc>
+        <w:tc>
+          <w:tcPr>
+            <w:tcW w:w="4045" w:type="dxa"/>
+          </w:tcPr>
+          <w:p>
+            <w:pPr>
+              <w:pStyle w:val="HTMLPreformatted"/>
+              <w:shd w:val="clear" w:color="auto" w:fill="FFFFFF"/>
+              <w:rPr>
+                <w:rFonts w:asciiTheme="minorHAnsi" w:hAnsiTheme="minorHAnsi" w:cstheme="minorHAnsi"/>
+                <w:sz w:val="22"/>
+                <w:szCs w:val="22"/>
+              </w:rPr>
+            </w:pPr>
+          </w:p>
+        </w:tc>
+      </w:tr>
+      <w:tr>
+        <w:tc>
+          <w:tcPr>
+            <w:tcW w:w="538" w:type="dxa"/>
+          </w:tcPr>
+          <w:p>
+            <w:pPr>
+              <w:spacing w:line="276" w:lineRule="auto"/>
+              <w:rPr>
+                <w:rFonts w:cstheme="minorHAnsi"/>
+              </w:rPr>
+            </w:pPr>
+            <w:r>
+              <w:rPr>
+                <w:rFonts w:cstheme="minorHAnsi"/>
+              </w:rPr>
+              <w:t>11</w:t>
+            </w:r>
+          </w:p>
+        </w:tc>
+        <w:tc>
+          <w:tcPr>
+            <w:tcW w:w="1887" w:type="dxa"/>
+          </w:tcPr>
+          <w:p>
+            <w:pPr>
+              <w:spacing w:line="276" w:lineRule="auto"/>
+              <w:rPr>
+                <w:rFonts w:cstheme="minorHAnsi"/>
+              </w:rPr>
+            </w:pPr>
+            <w:r>
+              <w:rPr>
+                <w:rFonts w:cstheme="minorHAnsi"/>
+              </w:rPr>
+              <w:t>Nguyễn Văn Vỹ</w:t>
+            </w:r>
+          </w:p>
+        </w:tc>
+        <w:tc>
+          <w:tcPr>
+            <w:tcW w:w="2880" w:type="dxa"/>
+          </w:tcPr>
+          <w:p>
+            <w:pPr>
+              <w:spacing w:line="276" w:lineRule="auto"/>
+              <w:rPr>
+                <w:rFonts w:cstheme="minorHAnsi"/>
+              </w:rPr>
+            </w:pPr>
+            <w:r>
+              <w:rPr>
+                <w:rFonts w:cstheme="minorHAnsi"/>
+              </w:rPr>
+              <w:t>+ Đáp ứng về mặt căn bản các bài tập</w:t>
+            </w:r>
+          </w:p>
+          <w:p>
+            <w:pPr>
+              <w:spacing w:line="276" w:lineRule="auto"/>
+              <w:rPr>
+                <w:rFonts w:cstheme="minorHAnsi"/>
+              </w:rPr>
+            </w:pPr>
+          </w:p>
+        </w:tc>
+        <w:tc>
+          <w:tcPr>
+            <w:tcW w:w="4045" w:type="dxa"/>
+          </w:tcPr>
+          <w:p>
+            <w:pPr>
+              <w:pStyle w:val="HTMLPreformatted"/>
+              <w:shd w:val="clear" w:color="auto" w:fill="FFFFFF"/>
+              <w:rPr>
+                <w:rFonts w:asciiTheme="minorHAnsi" w:hAnsiTheme="minorHAnsi" w:cstheme="minorHAnsi"/>
+                <w:sz w:val="22"/>
+                <w:szCs w:val="22"/>
+              </w:rPr>
+            </w:pPr>
+            <w:r>
+              <w:rPr>
+                <w:rFonts w:asciiTheme="minorHAnsi" w:hAnsiTheme="minorHAnsi" w:cstheme="minorHAnsi"/>
+                <w:sz w:val="22"/>
+                <w:szCs w:val="22"/>
+              </w:rPr>
+              <w:t>+ Bài 1 đang sử dụng sai tên sự kiện (onclick), khi nhập dữ liệu hợp lệ vẫn không hiển thị message nào</w:t>
+            </w:r>
+          </w:p>
+          <w:p>
+            <w:pPr>
+              <w:pStyle w:val="HTMLPreformatted"/>
+              <w:shd w:val="clear" w:color="auto" w:fill="FFFFFF"/>
+              <w:rPr>
+                <w:rFonts w:asciiTheme="minorHAnsi" w:hAnsiTheme="minorHAnsi" w:cstheme="minorHAnsi"/>
+                <w:sz w:val="22"/>
+                <w:szCs w:val="22"/>
+              </w:rPr>
+            </w:pPr>
+            <w:r>
+              <w:rPr>
+                <w:rFonts w:asciiTheme="minorHAnsi" w:hAnsiTheme="minorHAnsi" w:cstheme="minorHAnsi"/>
+                <w:sz w:val="22"/>
+                <w:szCs w:val="22"/>
+              </w:rPr>
+              <w:t>+ Cần hoàn thiện các bài 2, 3, 9</w:t>
+            </w:r>
             <w:bookmarkStart w:id="0" w:name="_GoBack"/>
             <w:bookmarkEnd w:id="0"/>
-          </w:p>
-        </w:tc>
-        <w:tc>
-          <w:tcPr>
-            <w:tcW w:w="4045" w:type="dxa"/>
-          </w:tcPr>
-          <w:p>
-            <w:pPr>
-              <w:pStyle w:val="HTMLPreformatted"/>
-              <w:shd w:val="clear" w:color="auto" w:fill="FFFFFF"/>
-              <w:rPr>
-                <w:rFonts w:asciiTheme="minorHAnsi" w:hAnsiTheme="minorHAnsi" w:cstheme="minorHAnsi"/>
-                <w:sz w:val="22"/>
-                <w:szCs w:val="22"/>
-              </w:rPr>
-            </w:pPr>
           </w:p>
         </w:tc>
       </w:tr>

</xml_diff>